<commit_message>
change template and fixing sppl doc pemerintah
</commit_message>
<xml_diff>
--- a/public/template_sppl_pem.docx
+++ b/public/template_sppl_pem.docx
@@ -54,6 +54,52 @@
         <w:jc w:val="center"/>
         <w:rPr>
           <w:rFonts w:cstheme="minorHAnsi"/>
+          <w:b/>
+          <w:sz w:val="24"/>
+          <w:szCs w:val="24"/>
+          <w:lang w:val="en-US"/>
+        </w:rPr>
+      </w:pPr>
+      <w:r>
+        <w:rPr>
+          <w:rFonts w:cstheme="minorHAnsi"/>
+          <w:b/>
+          <w:sz w:val="24"/>
+          <w:szCs w:val="24"/>
+          <w:lang w:val="en-US"/>
+        </w:rPr>
+        <w:t>$nama_rencana_usaha_kegiatan</w:t>
+      </w:r>
+    </w:p>
+    <w:p>
+      <w:pPr>
+        <w:spacing w:after="0" w:line="240" w:lineRule="auto"/>
+        <w:jc w:val="center"/>
+        <w:rPr>
+          <w:rFonts w:cstheme="minorHAnsi"/>
+          <w:b/>
+          <w:sz w:val="24"/>
+          <w:szCs w:val="24"/>
+          <w:lang w:val="en-US"/>
+        </w:rPr>
+      </w:pPr>
+      <w:r>
+        <w:rPr>
+          <w:rFonts w:cstheme="minorHAnsi"/>
+          <w:b/>
+          <w:sz w:val="24"/>
+          <w:szCs w:val="24"/>
+          <w:lang w:val="en-US"/>
+        </w:rPr>
+        <w:t>No. Registrasi : $no_registrasi</w:t>
+      </w:r>
+    </w:p>
+    <w:p>
+      <w:pPr>
+        <w:spacing w:after="0" w:line="240" w:lineRule="auto"/>
+        <w:jc w:val="center"/>
+        <w:rPr>
+          <w:rFonts w:cstheme="minorHAnsi"/>
           <w:szCs w:val="24"/>
           <w:lang w:val="en-US"/>
         </w:rPr>
@@ -75,314 +121,586 @@
           <w:rFonts w:cstheme="minorHAnsi"/>
           <w:szCs w:val="24"/>
         </w:rPr>
-        <w:t>Kami yang bertanda tangan di bawah ini:</w:t>
-      </w:r>
-    </w:p>
-    <w:p>
-      <w:pPr>
-        <w:spacing w:after="0" w:line="240" w:lineRule="auto"/>
-        <w:jc w:val="both"/>
-        <w:rPr>
-          <w:rFonts w:cstheme="minorHAnsi"/>
-          <w:szCs w:val="24"/>
-          <w:lang w:val="en-US"/>
-        </w:rPr>
-      </w:pPr>
-      <w:r>
-        <w:rPr>
-          <w:rFonts w:cstheme="minorHAnsi"/>
-          <w:szCs w:val="24"/>
-          <w:lang w:val="en-US"/>
-        </w:rPr>
-        <w:t xml:space="preserve">Nama </w:t>
-      </w:r>
-      <w:r>
-        <w:rPr>
-          <w:rFonts w:cstheme="minorHAnsi"/>
-          <w:szCs w:val="24"/>
-          <w:lang w:val="en-US"/>
-        </w:rPr>
-        <w:t>Instasi Pemerintah</w:t>
-      </w:r>
-      <w:r>
-        <w:rPr>
-          <w:rFonts w:cstheme="minorHAnsi"/>
-          <w:szCs w:val="24"/>
-          <w:lang w:val="en-US"/>
-        </w:rPr>
-        <w:tab/>
-        <w:t xml:space="preserve">: </w:t>
-      </w:r>
-      <w:r>
-        <w:rPr>
-          <w:rFonts w:cstheme="minorHAnsi"/>
-          <w:szCs w:val="24"/>
-          <w:lang w:val="en-US"/>
-        </w:rPr>
-        <w:t>{</w:t>
-      </w:r>
-      <w:r>
-        <w:rPr>
-          <w:rFonts w:cstheme="minorHAnsi"/>
-          <w:szCs w:val="24"/>
-          <w:lang w:val="en-US"/>
-        </w:rPr>
-        <w:t>name</w:t>
-      </w:r>
-      <w:r>
-        <w:rPr>
-          <w:rFonts w:cstheme="minorHAnsi"/>
-          <w:szCs w:val="24"/>
-          <w:lang w:val="en-US"/>
-        </w:rPr>
-        <w:t>}</w:t>
-      </w:r>
-    </w:p>
-    <w:p>
-      <w:pPr>
-        <w:spacing w:after="0" w:line="240" w:lineRule="auto"/>
-        <w:jc w:val="both"/>
-        <w:rPr>
-          <w:rFonts w:cstheme="minorHAnsi"/>
-          <w:szCs w:val="24"/>
-          <w:lang w:val="en-US"/>
-        </w:rPr>
-      </w:pPr>
-      <w:r>
-        <w:rPr>
-          <w:rFonts w:cstheme="minorHAnsi"/>
-          <w:szCs w:val="24"/>
-        </w:rPr>
-        <w:t>Nama</w:t>
-      </w:r>
-      <w:r>
-        <w:rPr>
-          <w:rFonts w:cstheme="minorHAnsi"/>
-          <w:szCs w:val="24"/>
-          <w:lang w:val="en-US"/>
-        </w:rPr>
-        <w:t xml:space="preserve"> Penanggungjawab </w:t>
-      </w:r>
-      <w:r>
-        <w:rPr>
-          <w:rFonts w:cstheme="minorHAnsi"/>
-          <w:szCs w:val="24"/>
-          <w:lang w:val="en-US"/>
-        </w:rPr>
-        <w:tab/>
-      </w:r>
-      <w:r>
-        <w:rPr>
-          <w:rFonts w:cstheme="minorHAnsi"/>
-          <w:szCs w:val="24"/>
-        </w:rPr>
-        <w:t xml:space="preserve">: </w:t>
-      </w:r>
-      <w:r>
-        <w:rPr>
-          <w:rFonts w:cstheme="minorHAnsi"/>
-          <w:sz w:val="24"/>
-          <w:szCs w:val="24"/>
-        </w:rPr>
-        <w:t>{</w:t>
-      </w:r>
-      <w:r>
-        <w:rPr>
-          <w:rFonts w:cstheme="minorHAnsi"/>
-          <w:sz w:val="24"/>
-          <w:szCs w:val="24"/>
-          <w:lang w:val="en-US"/>
-        </w:rPr>
-        <w:t>pic</w:t>
-      </w:r>
-      <w:r>
-        <w:rPr>
-          <w:rFonts w:cstheme="minorHAnsi"/>
-          <w:sz w:val="24"/>
-          <w:szCs w:val="24"/>
-        </w:rPr>
-        <w:t>}</w:t>
-      </w:r>
-    </w:p>
-    <w:p>
-      <w:pPr>
-        <w:spacing w:after="0" w:line="240" w:lineRule="auto"/>
-        <w:jc w:val="both"/>
-        <w:rPr>
-          <w:rFonts w:cstheme="minorHAnsi"/>
-          <w:szCs w:val="24"/>
-          <w:lang w:val="en-US"/>
-        </w:rPr>
-      </w:pPr>
-      <w:r>
-        <w:rPr>
-          <w:rFonts w:cstheme="minorHAnsi"/>
-          <w:szCs w:val="24"/>
-        </w:rPr>
-        <w:t xml:space="preserve">Jabatan </w:t>
-      </w:r>
-      <w:r>
-        <w:rPr>
-          <w:rFonts w:cstheme="minorHAnsi"/>
-          <w:szCs w:val="24"/>
-          <w:lang w:val="en-US"/>
-        </w:rPr>
-        <w:tab/>
-      </w:r>
-      <w:r>
-        <w:rPr>
-          <w:rFonts w:cstheme="minorHAnsi"/>
-          <w:szCs w:val="24"/>
-          <w:lang w:val="en-US"/>
-        </w:rPr>
-        <w:tab/>
-      </w:r>
-      <w:r>
-        <w:rPr>
-          <w:rFonts w:cstheme="minorHAnsi"/>
-          <w:szCs w:val="24"/>
-          <w:lang w:val="en-US"/>
-        </w:rPr>
-        <w:tab/>
-      </w:r>
-      <w:r>
-        <w:rPr>
-          <w:rFonts w:cstheme="minorHAnsi"/>
-          <w:szCs w:val="24"/>
-        </w:rPr>
-        <w:t xml:space="preserve">: </w:t>
-      </w:r>
-      <w:r>
-        <w:rPr>
-          <w:rFonts w:cstheme="minorHAnsi"/>
-          <w:sz w:val="24"/>
-          <w:szCs w:val="24"/>
-        </w:rPr>
-        <w:t>{pic_role}</w:t>
-      </w:r>
-    </w:p>
-    <w:p>
-      <w:pPr>
-        <w:spacing w:after="0" w:line="240" w:lineRule="auto"/>
-        <w:jc w:val="both"/>
-        <w:rPr>
-          <w:rFonts w:cstheme="minorHAnsi"/>
-          <w:szCs w:val="24"/>
-          <w:lang w:val="en-US"/>
-        </w:rPr>
-      </w:pPr>
-      <w:r>
-        <w:rPr>
-          <w:rFonts w:cstheme="minorHAnsi"/>
-          <w:szCs w:val="24"/>
-        </w:rPr>
-        <w:t xml:space="preserve">Alamat </w:t>
-      </w:r>
-      <w:r>
-        <w:rPr>
-          <w:rFonts w:cstheme="minorHAnsi"/>
-          <w:szCs w:val="24"/>
-          <w:lang w:val="en-US"/>
-        </w:rPr>
-        <w:tab/>
-      </w:r>
-      <w:r>
-        <w:rPr>
-          <w:rFonts w:cstheme="minorHAnsi"/>
-          <w:szCs w:val="24"/>
-          <w:lang w:val="en-US"/>
-        </w:rPr>
-        <w:tab/>
-      </w:r>
-      <w:r>
-        <w:rPr>
-          <w:rFonts w:cstheme="minorHAnsi"/>
-          <w:szCs w:val="24"/>
-          <w:lang w:val="en-US"/>
-        </w:rPr>
-        <w:tab/>
-      </w:r>
-      <w:r>
-        <w:rPr>
-          <w:rFonts w:cstheme="minorHAnsi"/>
-          <w:szCs w:val="24"/>
-          <w:lang w:val="en-US"/>
-        </w:rPr>
-        <w:tab/>
-      </w:r>
-      <w:r>
-        <w:rPr>
-          <w:rFonts w:cstheme="minorHAnsi"/>
-          <w:szCs w:val="24"/>
-        </w:rPr>
-        <w:t xml:space="preserve">: </w:t>
-      </w:r>
-      <w:r>
-        <w:rPr>
-          <w:rFonts w:cstheme="minorHAnsi"/>
-          <w:sz w:val="24"/>
-          <w:szCs w:val="24"/>
-        </w:rPr>
-        <w:t>{address}</w:t>
-      </w:r>
-    </w:p>
-    <w:p>
-      <w:pPr>
-        <w:spacing w:after="0" w:line="240" w:lineRule="auto"/>
-        <w:jc w:val="both"/>
-        <w:rPr>
-          <w:rFonts w:cstheme="minorHAnsi"/>
-          <w:szCs w:val="24"/>
-          <w:lang w:val="en-US"/>
-        </w:rPr>
-      </w:pPr>
-      <w:r>
-        <w:rPr>
-          <w:rFonts w:cstheme="minorHAnsi"/>
-          <w:szCs w:val="24"/>
-        </w:rPr>
-        <w:t>Nomor Telp.</w:t>
-      </w:r>
-      <w:r>
-        <w:rPr>
-          <w:rFonts w:cstheme="minorHAnsi"/>
-          <w:szCs w:val="24"/>
-          <w:lang w:val="en-US"/>
-        </w:rPr>
-        <w:tab/>
-      </w:r>
-      <w:r>
-        <w:rPr>
-          <w:rFonts w:cstheme="minorHAnsi"/>
-          <w:szCs w:val="24"/>
-          <w:lang w:val="en-US"/>
-        </w:rPr>
-        <w:tab/>
-      </w:r>
-      <w:r>
-        <w:rPr>
-          <w:rFonts w:cstheme="minorHAnsi"/>
-          <w:szCs w:val="24"/>
-          <w:lang w:val="en-US"/>
-        </w:rPr>
-        <w:tab/>
-      </w:r>
-      <w:r>
-        <w:rPr>
-          <w:rFonts w:cstheme="minorHAnsi"/>
-          <w:szCs w:val="24"/>
-        </w:rPr>
-        <w:t xml:space="preserve">: </w:t>
-      </w:r>
-      <w:r>
-        <w:rPr>
-          <w:rFonts w:cstheme="minorHAnsi"/>
-          <w:sz w:val="24"/>
-          <w:szCs w:val="24"/>
-        </w:rPr>
-        <w:t>{phone}</w:t>
-      </w:r>
-    </w:p>
+        <w:t>Kami yang bertanda tangan di bawah ini</w:t>
+      </w:r>
+      <w:r>
+        <w:rPr>
+          <w:rFonts w:cstheme="minorHAnsi"/>
+          <w:szCs w:val="24"/>
+          <w:lang w:val="en-US"/>
+        </w:rPr>
+        <w:t xml:space="preserve"> </w:t>
+      </w:r>
+      <w:r>
+        <w:rPr>
+          <w:rFonts w:cstheme="minorHAnsi"/>
+          <w:szCs w:val="24"/>
+        </w:rPr>
+        <w:t>:</w:t>
+      </w:r>
+    </w:p>
+    <w:tbl>
+      <w:tblPr>
+        <w:tblStyle w:val="TableGrid"/>
+        <w:tblW w:w="0" w:type="auto"/>
+        <w:tblBorders>
+          <w:top w:val="none" w:sz="0" w:space="0" w:color="auto"/>
+          <w:left w:val="none" w:sz="0" w:space="0" w:color="auto"/>
+          <w:bottom w:val="none" w:sz="0" w:space="0" w:color="auto"/>
+          <w:right w:val="none" w:sz="0" w:space="0" w:color="auto"/>
+          <w:insideH w:val="none" w:sz="0" w:space="0" w:color="auto"/>
+          <w:insideV w:val="none" w:sz="0" w:space="0" w:color="auto"/>
+        </w:tblBorders>
+        <w:tblLook w:val="04A0" w:firstRow="1" w:lastRow="0" w:firstColumn="1" w:lastColumn="0" w:noHBand="0" w:noVBand="1"/>
+      </w:tblPr>
+      <w:tblGrid>
+        <w:gridCol w:w="2689"/>
+        <w:gridCol w:w="283"/>
+        <w:gridCol w:w="6378"/>
+      </w:tblGrid>
+      <w:tr>
+        <w:tc>
+          <w:tcPr>
+            <w:tcW w:w="2689" w:type="dxa"/>
+          </w:tcPr>
+          <w:p>
+            <w:pPr>
+              <w:autoSpaceDE w:val="0"/>
+              <w:autoSpaceDN w:val="0"/>
+              <w:adjustRightInd w:val="0"/>
+              <w:rPr>
+                <w:rFonts w:cstheme="minorHAnsi"/>
+                <w:szCs w:val="24"/>
+              </w:rPr>
+            </w:pPr>
+            <w:r>
+              <w:rPr>
+                <w:rFonts w:cstheme="minorHAnsi"/>
+                <w:szCs w:val="24"/>
+                <w:lang w:val="en-US"/>
+              </w:rPr>
+              <w:t xml:space="preserve">Nama </w:t>
+            </w:r>
+            <w:r>
+              <w:rPr>
+                <w:rFonts w:cstheme="minorHAnsi"/>
+                <w:szCs w:val="24"/>
+                <w:lang w:val="en-US"/>
+              </w:rPr>
+              <w:t>Instasi Pemerintah</w:t>
+            </w:r>
+          </w:p>
+        </w:tc>
+        <w:tc>
+          <w:tcPr>
+            <w:tcW w:w="283" w:type="dxa"/>
+          </w:tcPr>
+          <w:p>
+            <w:pPr>
+              <w:autoSpaceDE w:val="0"/>
+              <w:autoSpaceDN w:val="0"/>
+              <w:adjustRightInd w:val="0"/>
+              <w:rPr>
+                <w:rFonts w:cstheme="minorHAnsi"/>
+                <w:szCs w:val="24"/>
+              </w:rPr>
+            </w:pPr>
+            <w:r>
+              <w:rPr>
+                <w:rFonts w:cstheme="minorHAnsi"/>
+                <w:szCs w:val="24"/>
+                <w:lang w:val="en-US"/>
+              </w:rPr>
+              <w:t>:</w:t>
+            </w:r>
+          </w:p>
+        </w:tc>
+        <w:tc>
+          <w:tcPr>
+            <w:tcW w:w="6378" w:type="dxa"/>
+          </w:tcPr>
+          <w:p>
+            <w:pPr>
+              <w:autoSpaceDE w:val="0"/>
+              <w:autoSpaceDN w:val="0"/>
+              <w:adjustRightInd w:val="0"/>
+              <w:rPr>
+                <w:rFonts w:cstheme="minorHAnsi"/>
+                <w:szCs w:val="24"/>
+              </w:rPr>
+            </w:pPr>
+            <w:r>
+              <w:rPr>
+                <w:rFonts w:cstheme="minorHAnsi"/>
+                <w:szCs w:val="24"/>
+              </w:rPr>
+              <w:t>{name}</w:t>
+            </w:r>
+          </w:p>
+        </w:tc>
+      </w:tr>
+      <w:tr>
+        <w:tc>
+          <w:tcPr>
+            <w:tcW w:w="2689" w:type="dxa"/>
+          </w:tcPr>
+          <w:p>
+            <w:pPr>
+              <w:autoSpaceDE w:val="0"/>
+              <w:autoSpaceDN w:val="0"/>
+              <w:adjustRightInd w:val="0"/>
+              <w:rPr>
+                <w:rFonts w:cstheme="minorHAnsi"/>
+                <w:szCs w:val="24"/>
+              </w:rPr>
+            </w:pPr>
+            <w:r>
+              <w:rPr>
+                <w:rFonts w:cstheme="minorHAnsi"/>
+                <w:szCs w:val="24"/>
+              </w:rPr>
+              <w:t>Nama</w:t>
+            </w:r>
+            <w:r>
+              <w:rPr>
+                <w:rFonts w:cstheme="minorHAnsi"/>
+                <w:szCs w:val="24"/>
+                <w:lang w:val="en-US"/>
+              </w:rPr>
+              <w:t xml:space="preserve"> Penanggungjawab</w:t>
+            </w:r>
+          </w:p>
+        </w:tc>
+        <w:tc>
+          <w:tcPr>
+            <w:tcW w:w="283" w:type="dxa"/>
+          </w:tcPr>
+          <w:p>
+            <w:pPr>
+              <w:autoSpaceDE w:val="0"/>
+              <w:autoSpaceDN w:val="0"/>
+              <w:adjustRightInd w:val="0"/>
+              <w:rPr>
+                <w:rFonts w:cstheme="minorHAnsi"/>
+                <w:szCs w:val="24"/>
+              </w:rPr>
+            </w:pPr>
+            <w:r>
+              <w:rPr>
+                <w:rFonts w:cstheme="minorHAnsi"/>
+                <w:szCs w:val="24"/>
+                <w:lang w:val="en-US"/>
+              </w:rPr>
+              <w:t>:</w:t>
+            </w:r>
+          </w:p>
+        </w:tc>
+        <w:tc>
+          <w:tcPr>
+            <w:tcW w:w="6378" w:type="dxa"/>
+          </w:tcPr>
+          <w:p>
+            <w:pPr>
+              <w:autoSpaceDE w:val="0"/>
+              <w:autoSpaceDN w:val="0"/>
+              <w:adjustRightInd w:val="0"/>
+              <w:rPr>
+                <w:rFonts w:cstheme="minorHAnsi"/>
+                <w:szCs w:val="24"/>
+                <w:lang w:val="en-US"/>
+              </w:rPr>
+            </w:pPr>
+            <w:r>
+              <w:rPr>
+                <w:rFonts w:cstheme="minorHAnsi"/>
+                <w:szCs w:val="24"/>
+                <w:lang w:val="en-US"/>
+              </w:rPr>
+              <w:t>{pic}</w:t>
+            </w:r>
+          </w:p>
+        </w:tc>
+      </w:tr>
+      <w:tr>
+        <w:tc>
+          <w:tcPr>
+            <w:tcW w:w="2689" w:type="dxa"/>
+          </w:tcPr>
+          <w:p>
+            <w:pPr>
+              <w:autoSpaceDE w:val="0"/>
+              <w:autoSpaceDN w:val="0"/>
+              <w:adjustRightInd w:val="0"/>
+              <w:rPr>
+                <w:rFonts w:cstheme="minorHAnsi"/>
+                <w:szCs w:val="24"/>
+              </w:rPr>
+            </w:pPr>
+            <w:r>
+              <w:rPr>
+                <w:rFonts w:cstheme="minorHAnsi"/>
+                <w:szCs w:val="24"/>
+              </w:rPr>
+              <w:t>Jabatan</w:t>
+            </w:r>
+          </w:p>
+        </w:tc>
+        <w:tc>
+          <w:tcPr>
+            <w:tcW w:w="283" w:type="dxa"/>
+          </w:tcPr>
+          <w:p>
+            <w:pPr>
+              <w:autoSpaceDE w:val="0"/>
+              <w:autoSpaceDN w:val="0"/>
+              <w:adjustRightInd w:val="0"/>
+              <w:rPr>
+                <w:rFonts w:cstheme="minorHAnsi"/>
+                <w:szCs w:val="24"/>
+              </w:rPr>
+            </w:pPr>
+            <w:r>
+              <w:rPr>
+                <w:rFonts w:cstheme="minorHAnsi"/>
+                <w:szCs w:val="24"/>
+                <w:lang w:val="en-US"/>
+              </w:rPr>
+              <w:t>:</w:t>
+            </w:r>
+          </w:p>
+        </w:tc>
+        <w:tc>
+          <w:tcPr>
+            <w:tcW w:w="6378" w:type="dxa"/>
+          </w:tcPr>
+          <w:p>
+            <w:pPr>
+              <w:autoSpaceDE w:val="0"/>
+              <w:autoSpaceDN w:val="0"/>
+              <w:adjustRightInd w:val="0"/>
+              <w:rPr>
+                <w:rFonts w:cstheme="minorHAnsi"/>
+                <w:szCs w:val="24"/>
+                <w:lang w:val="en-US"/>
+              </w:rPr>
+            </w:pPr>
+            <w:r>
+              <w:rPr>
+                <w:rFonts w:cstheme="minorHAnsi"/>
+                <w:szCs w:val="24"/>
+                <w:lang w:val="en-US"/>
+              </w:rPr>
+              <w:t>{pic_role}</w:t>
+            </w:r>
+          </w:p>
+        </w:tc>
+      </w:tr>
+      <w:tr>
+        <w:tc>
+          <w:tcPr>
+            <w:tcW w:w="2689" w:type="dxa"/>
+          </w:tcPr>
+          <w:p>
+            <w:pPr>
+              <w:autoSpaceDE w:val="0"/>
+              <w:autoSpaceDN w:val="0"/>
+              <w:adjustRightInd w:val="0"/>
+              <w:rPr>
+                <w:rFonts w:cstheme="minorHAnsi"/>
+                <w:szCs w:val="24"/>
+                <w:lang w:val="en-US"/>
+              </w:rPr>
+            </w:pPr>
+            <w:r>
+              <w:rPr>
+                <w:rFonts w:cstheme="minorHAnsi"/>
+                <w:szCs w:val="24"/>
+                <w:lang w:val="en-US"/>
+              </w:rPr>
+              <w:t>Alamat Penanggungjawab</w:t>
+            </w:r>
+          </w:p>
+        </w:tc>
+        <w:tc>
+          <w:tcPr>
+            <w:tcW w:w="283" w:type="dxa"/>
+          </w:tcPr>
+          <w:p>
+            <w:pPr>
+              <w:autoSpaceDE w:val="0"/>
+              <w:autoSpaceDN w:val="0"/>
+              <w:adjustRightInd w:val="0"/>
+              <w:rPr>
+                <w:rFonts w:cstheme="minorHAnsi"/>
+                <w:szCs w:val="24"/>
+              </w:rPr>
+            </w:pPr>
+            <w:r>
+              <w:rPr>
+                <w:rFonts w:cstheme="minorHAnsi"/>
+                <w:szCs w:val="24"/>
+                <w:lang w:val="en-US"/>
+              </w:rPr>
+              <w:t>:</w:t>
+            </w:r>
+          </w:p>
+        </w:tc>
+        <w:tc>
+          <w:tcPr>
+            <w:tcW w:w="6378" w:type="dxa"/>
+          </w:tcPr>
+          <w:p>
+            <w:pPr>
+              <w:autoSpaceDE w:val="0"/>
+              <w:autoSpaceDN w:val="0"/>
+              <w:adjustRightInd w:val="0"/>
+              <w:rPr>
+                <w:rFonts w:cstheme="minorHAnsi"/>
+                <w:szCs w:val="24"/>
+                <w:lang w:val="en-US"/>
+              </w:rPr>
+            </w:pPr>
+            <w:r>
+              <w:rPr>
+                <w:rFonts w:cstheme="minorHAnsi"/>
+                <w:szCs w:val="24"/>
+                <w:lang w:val="en-US"/>
+              </w:rPr>
+              <w:t>{address}</w:t>
+            </w:r>
+          </w:p>
+        </w:tc>
+      </w:tr>
+      <w:tr>
+        <w:tc>
+          <w:tcPr>
+            <w:tcW w:w="2689" w:type="dxa"/>
+          </w:tcPr>
+          <w:p>
+            <w:pPr>
+              <w:autoSpaceDE w:val="0"/>
+              <w:autoSpaceDN w:val="0"/>
+              <w:adjustRightInd w:val="0"/>
+              <w:rPr>
+                <w:rFonts w:cstheme="minorHAnsi"/>
+                <w:szCs w:val="24"/>
+                <w:lang w:val="en-US"/>
+              </w:rPr>
+            </w:pPr>
+            <w:r>
+              <w:rPr>
+                <w:rFonts w:cstheme="minorHAnsi"/>
+                <w:szCs w:val="24"/>
+                <w:lang w:val="en-US"/>
+              </w:rPr>
+              <w:t>Nomor Telp.</w:t>
+            </w:r>
+          </w:p>
+        </w:tc>
+        <w:tc>
+          <w:tcPr>
+            <w:tcW w:w="283" w:type="dxa"/>
+          </w:tcPr>
+          <w:p>
+            <w:pPr>
+              <w:autoSpaceDE w:val="0"/>
+              <w:autoSpaceDN w:val="0"/>
+              <w:adjustRightInd w:val="0"/>
+              <w:rPr>
+                <w:rFonts w:cstheme="minorHAnsi"/>
+                <w:szCs w:val="24"/>
+              </w:rPr>
+            </w:pPr>
+            <w:r>
+              <w:rPr>
+                <w:rFonts w:cstheme="minorHAnsi"/>
+                <w:szCs w:val="24"/>
+                <w:lang w:val="en-US"/>
+              </w:rPr>
+              <w:t>:</w:t>
+            </w:r>
+          </w:p>
+        </w:tc>
+        <w:tc>
+          <w:tcPr>
+            <w:tcW w:w="6378" w:type="dxa"/>
+          </w:tcPr>
+          <w:p>
+            <w:pPr>
+              <w:autoSpaceDE w:val="0"/>
+              <w:autoSpaceDN w:val="0"/>
+              <w:adjustRightInd w:val="0"/>
+              <w:rPr>
+                <w:rFonts w:cstheme="minorHAnsi"/>
+                <w:szCs w:val="24"/>
+                <w:lang w:val="en-US"/>
+              </w:rPr>
+            </w:pPr>
+            <w:r>
+              <w:rPr>
+                <w:rFonts w:cstheme="minorHAnsi"/>
+                <w:szCs w:val="24"/>
+                <w:lang w:val="en-US"/>
+              </w:rPr>
+              <w:t>{phone}</w:t>
+            </w:r>
+          </w:p>
+        </w:tc>
+      </w:tr>
+      <w:tr>
+        <w:tc>
+          <w:tcPr>
+            <w:tcW w:w="2689" w:type="dxa"/>
+          </w:tcPr>
+          <w:p>
+            <w:pPr>
+              <w:autoSpaceDE w:val="0"/>
+              <w:autoSpaceDN w:val="0"/>
+              <w:adjustRightInd w:val="0"/>
+              <w:rPr>
+                <w:rFonts w:cstheme="minorHAnsi"/>
+                <w:szCs w:val="24"/>
+                <w:lang w:val="en-US"/>
+              </w:rPr>
+            </w:pPr>
+            <w:r>
+              <w:rPr>
+                <w:rFonts w:cstheme="minorHAnsi"/>
+                <w:szCs w:val="24"/>
+                <w:lang w:val="en-US"/>
+              </w:rPr>
+              <w:t>Bidang Kegiatan</w:t>
+            </w:r>
+          </w:p>
+        </w:tc>
+        <w:tc>
+          <w:tcPr>
+            <w:tcW w:w="283" w:type="dxa"/>
+          </w:tcPr>
+          <w:p>
+            <w:pPr>
+              <w:autoSpaceDE w:val="0"/>
+              <w:autoSpaceDN w:val="0"/>
+              <w:adjustRightInd w:val="0"/>
+              <w:rPr>
+                <w:rFonts w:cstheme="minorHAnsi"/>
+                <w:szCs w:val="24"/>
+              </w:rPr>
+            </w:pPr>
+            <w:r>
+              <w:rPr>
+                <w:rFonts w:cstheme="minorHAnsi"/>
+                <w:szCs w:val="24"/>
+                <w:lang w:val="en-US"/>
+              </w:rPr>
+              <w:t>:</w:t>
+            </w:r>
+          </w:p>
+        </w:tc>
+        <w:tc>
+          <w:tcPr>
+            <w:tcW w:w="6378" w:type="dxa"/>
+          </w:tcPr>
+          <w:p>
+            <w:pPr>
+              <w:autoSpaceDE w:val="0"/>
+              <w:autoSpaceDN w:val="0"/>
+              <w:adjustRightInd w:val="0"/>
+              <w:rPr>
+                <w:rFonts w:cstheme="minorHAnsi"/>
+                <w:szCs w:val="24"/>
+                <w:lang w:val="en-US"/>
+              </w:rPr>
+            </w:pPr>
+            <w:r>
+              <w:rPr>
+                <w:rFonts w:cstheme="minorHAnsi"/>
+                <w:szCs w:val="24"/>
+                <w:lang w:val="en-US"/>
+              </w:rPr>
+              <w:t>{bidang}</w:t>
+            </w:r>
+          </w:p>
+        </w:tc>
+      </w:tr>
+      <w:tr>
+        <w:tc>
+          <w:tcPr>
+            <w:tcW w:w="2689" w:type="dxa"/>
+          </w:tcPr>
+          <w:p>
+            <w:pPr>
+              <w:autoSpaceDE w:val="0"/>
+              <w:autoSpaceDN w:val="0"/>
+              <w:adjustRightInd w:val="0"/>
+              <w:rPr>
+                <w:rFonts w:cstheme="minorHAnsi"/>
+                <w:szCs w:val="24"/>
+                <w:lang w:val="en-US"/>
+              </w:rPr>
+            </w:pPr>
+            <w:r>
+              <w:rPr>
+                <w:rFonts w:cstheme="minorHAnsi"/>
+                <w:szCs w:val="24"/>
+                <w:lang w:val="en-US"/>
+              </w:rPr>
+              <w:t>Lokasi Usaha/Kegiatan</w:t>
+            </w:r>
+          </w:p>
+        </w:tc>
+        <w:tc>
+          <w:tcPr>
+            <w:tcW w:w="283" w:type="dxa"/>
+          </w:tcPr>
+          <w:p>
+            <w:pPr>
+              <w:autoSpaceDE w:val="0"/>
+              <w:autoSpaceDN w:val="0"/>
+              <w:adjustRightInd w:val="0"/>
+              <w:rPr>
+                <w:rFonts w:cstheme="minorHAnsi"/>
+                <w:szCs w:val="24"/>
+                <w:lang w:val="en-US"/>
+              </w:rPr>
+            </w:pPr>
+            <w:r>
+              <w:rPr>
+                <w:rFonts w:cstheme="minorHAnsi"/>
+                <w:szCs w:val="24"/>
+                <w:lang w:val="en-US"/>
+              </w:rPr>
+              <w:t>:</w:t>
+            </w:r>
+          </w:p>
+        </w:tc>
+        <w:tc>
+          <w:tcPr>
+            <w:tcW w:w="6378" w:type="dxa"/>
+          </w:tcPr>
+          <w:p>
+            <w:pPr>
+              <w:autoSpaceDE w:val="0"/>
+              <w:autoSpaceDN w:val="0"/>
+              <w:adjustRightInd w:val="0"/>
+              <w:rPr>
+                <w:rFonts w:cstheme="minorHAnsi"/>
+                <w:szCs w:val="24"/>
+                <w:lang w:val="en-US"/>
+              </w:rPr>
+            </w:pPr>
+            <w:r>
+              <w:rPr>
+                <w:rFonts w:cstheme="minorHAnsi"/>
+                <w:szCs w:val="24"/>
+                <w:lang w:val="en-US"/>
+              </w:rPr>
+              <w:t>{paddress}</w:t>
+            </w:r>
+          </w:p>
+        </w:tc>
+      </w:tr>
+    </w:tbl>
     <w:p>
       <w:pPr>
         <w:autoSpaceDE w:val="0"/>
@@ -392,32 +710,9 @@
         <w:rPr>
           <w:rFonts w:cstheme="minorHAnsi"/>
           <w:szCs w:val="24"/>
-        </w:rPr>
-      </w:pPr>
-      <w:r>
-        <w:rPr>
-          <w:rFonts w:cstheme="minorHAnsi"/>
-          <w:szCs w:val="24"/>
-          <w:lang w:val="en-US"/>
-        </w:rPr>
-        <w:t xml:space="preserve">Bidang </w:t>
-      </w:r>
-      <w:r>
-        <w:rPr>
-          <w:rFonts w:cstheme="minorHAnsi"/>
-          <w:szCs w:val="24"/>
-          <w:lang w:val="en-US"/>
-        </w:rPr>
-        <w:t xml:space="preserve"> </w:t>
-      </w:r>
-      <w:r>
-        <w:rPr>
-          <w:rFonts w:cstheme="minorHAnsi"/>
-          <w:szCs w:val="24"/>
-          <w:lang w:val="en-US"/>
-        </w:rPr>
-        <w:t>Kegiatan</w:t>
-      </w:r>
+          <w:lang w:val="en-US"/>
+        </w:rPr>
+      </w:pPr>
       <w:r>
         <w:rPr>
           <w:rFonts w:cstheme="minorHAnsi"/>
@@ -438,65 +733,10 @@
         <w:rPr>
           <w:rFonts w:cstheme="minorHAnsi"/>
           <w:szCs w:val="24"/>
-        </w:rPr>
-        <w:t xml:space="preserve">: </w:t>
-      </w:r>
-      <w:r>
-        <w:rPr>
-          <w:rFonts w:cstheme="minorHAnsi"/>
-          <w:sz w:val="24"/>
-          <w:szCs w:val="24"/>
-        </w:rPr>
-        <w:t>{bidang}</w:t>
-      </w:r>
-    </w:p>
-    <w:p>
-      <w:pPr>
-        <w:autoSpaceDE w:val="0"/>
-        <w:autoSpaceDN w:val="0"/>
-        <w:adjustRightInd w:val="0"/>
-        <w:spacing w:after="0" w:line="240" w:lineRule="auto"/>
-        <w:rPr>
-          <w:rFonts w:cstheme="minorHAnsi"/>
-          <w:szCs w:val="24"/>
-          <w:lang w:val="en-US"/>
-        </w:rPr>
-      </w:pPr>
-      <w:r>
-        <w:rPr>
-          <w:rFonts w:cstheme="minorHAnsi"/>
-          <w:szCs w:val="24"/>
           <w:lang w:val="en-US"/>
         </w:rPr>
         <w:tab/>
       </w:r>
-      <w:r>
-        <w:rPr>
-          <w:rFonts w:cstheme="minorHAnsi"/>
-          <w:szCs w:val="24"/>
-          <w:lang w:val="en-US"/>
-        </w:rPr>
-        <w:tab/>
-      </w:r>
-      <w:r>
-        <w:rPr>
-          <w:rFonts w:cstheme="minorHAnsi"/>
-          <w:szCs w:val="24"/>
-          <w:lang w:val="en-US"/>
-        </w:rPr>
-        <w:tab/>
-      </w:r>
-    </w:p>
-    <w:p>
-      <w:pPr>
-        <w:spacing w:after="0" w:line="240" w:lineRule="auto"/>
-        <w:jc w:val="both"/>
-        <w:rPr>
-          <w:rFonts w:cstheme="minorHAnsi"/>
-          <w:szCs w:val="24"/>
-          <w:lang w:val="en-US"/>
-        </w:rPr>
-      </w:pPr>
     </w:p>
     <w:p>
       <w:pPr>
@@ -1019,7 +1259,23 @@
           <w:szCs w:val="24"/>
           <w:lang w:val="en-US"/>
         </w:rPr>
-        <w:t>{tempat}</w:t>
+        <w:t>{</w:t>
+      </w:r>
+      <w:r>
+        <w:rPr>
+          <w:rFonts w:cstheme="minorHAnsi"/>
+          <w:szCs w:val="24"/>
+          <w:lang w:val="en-US"/>
+        </w:rPr>
+        <w:t>tempat</w:t>
+      </w:r>
+      <w:r>
+        <w:rPr>
+          <w:rFonts w:cstheme="minorHAnsi"/>
+          <w:szCs w:val="24"/>
+          <w:lang w:val="en-US"/>
+        </w:rPr>
+        <w:t>}</w:t>
       </w:r>
       <w:r>
         <w:rPr>
@@ -1139,14 +1395,12 @@
           <w:szCs w:val="24"/>
           <w:lang w:val="en-US"/>
         </w:rPr>
-        <w:lastRenderedPageBreak/>
         <w:t>{</w:t>
       </w:r>
       <w:r>
         <w:rPr>
           <w:rFonts w:cstheme="minorHAnsi"/>
           <w:szCs w:val="24"/>
-          <w:lang w:val="en-US"/>
         </w:rPr>
         <w:t>name</w:t>
       </w:r>
@@ -1161,26 +1415,106 @@
     </w:p>
     <w:p>
       <w:pPr>
-        <w:autoSpaceDE w:val="0"/>
-        <w:autoSpaceDN w:val="0"/>
-        <w:adjustRightInd w:val="0"/>
-        <w:spacing w:after="0" w:line="240" w:lineRule="auto"/>
-        <w:jc w:val="both"/>
-        <w:rPr>
-          <w:rFonts w:cstheme="minorHAnsi"/>
-          <w:szCs w:val="24"/>
-          <w:lang w:val="en-US"/>
-        </w:rPr>
-      </w:pPr>
+        <w:rPr>
+          <w:rFonts w:cstheme="minorHAnsi"/>
+          <w:szCs w:val="24"/>
+          <w:lang w:val="en-US"/>
+        </w:rPr>
+      </w:pPr>
+    </w:p>
+    <w:p>
+      <w:pPr>
+        <w:tabs>
+          <w:tab w:val="left" w:pos="2250"/>
+          <w:tab w:val="left" w:pos="5250"/>
+        </w:tabs>
+        <w:rPr>
+          <w:rFonts w:cstheme="minorHAnsi"/>
+          <w:szCs w:val="24"/>
+          <w:lang w:val="en-US"/>
+        </w:rPr>
+      </w:pPr>
+      <w:r>
+        <w:rPr>
+          <w:rFonts w:cstheme="minorHAnsi"/>
+          <w:szCs w:val="24"/>
+          <w:lang w:val="en-US"/>
+        </w:rPr>
+        <w:tab/>
+      </w:r>
     </w:p>
     <w:sectPr>
+      <w:footerReference w:type="default" r:id="rId8"/>
       <w:pgSz w:w="12240" w:h="15840"/>
-      <w:pgMar w:top="1440" w:right="1440" w:bottom="1440" w:left="1440" w:header="708" w:footer="708" w:gutter="0"/>
+      <w:pgMar w:top="567" w:right="1440" w:bottom="567" w:left="1440" w:header="709" w:footer="709" w:gutter="0"/>
       <w:cols w:space="708"/>
       <w:docGrid w:linePitch="360"/>
     </w:sectPr>
   </w:body>
 </w:document>
+</file>
+
+<file path=word/endnotes.xml><?xml version="1.0" encoding="utf-8"?>
+<w:endnotes xmlns:wpc="http://schemas.microsoft.com/office/word/2010/wordprocessingCanvas" xmlns:cx="http://schemas.microsoft.com/office/drawing/2014/chartex" xmlns:cx1="http://schemas.microsoft.com/office/drawing/2015/9/8/chartex" xmlns:cx2="http://schemas.microsoft.com/office/drawing/2015/10/21/chartex" xmlns:cx3="http://schemas.microsoft.com/office/drawing/2016/5/9/chartex" xmlns:cx4="http://schemas.microsoft.com/office/drawing/2016/5/10/chartex" xmlns:cx5="http://schemas.microsoft.com/office/drawing/2016/5/11/chartex" xmlns:cx6="http://schemas.microsoft.com/office/drawing/2016/5/12/chartex" xmlns:cx7="http://schemas.microsoft.com/office/drawing/2016/5/13/chartex" xmlns:cx8="http://schemas.microsoft.com/office/drawing/2016/5/14/chartex" xmlns:mc="http://schemas.openxmlformats.org/markup-compatibility/2006" xmlns:aink="http://schemas.microsoft.com/office/drawing/2016/ink" xmlns:am3d="http://schemas.microsoft.com/office/drawing/2017/model3d" xmlns:o="urn:schemas-microsoft-com:office:office" xmlns:oel="http://schemas.microsoft.com/office/2019/extlst" xmlns:r="http://schemas.openxmlformats.org/officeDocument/2006/relationships" xmlns:m="http://schemas.openxmlformats.org/officeDocument/2006/math" xmlns:v="urn:schemas-microsoft-com:vml" xmlns:wp14="http://schemas.microsoft.com/office/word/2010/wordprocessingDrawing" xmlns:wp="http://schemas.openxmlformats.org/drawingml/2006/wordprocessingDrawing" xmlns:w10="urn:schemas-microsoft-com:office:word" xmlns:w="http://schemas.openxmlformats.org/wordprocessingml/2006/main" xmlns:w14="http://schemas.microsoft.com/office/word/2010/wordml" xmlns:w15="http://schemas.microsoft.com/office/word/2012/wordml" xmlns:w16cex="http://schemas.microsoft.com/office/word/2018/wordml/cex" xmlns:w16cid="http://schemas.microsoft.com/office/word/2016/wordml/cid" xmlns:w16="http://schemas.microsoft.com/office/word/2018/wordml" xmlns:w16sdtdh="http://schemas.microsoft.com/office/word/2020/wordml/sdtdatahash" xmlns:w16se="http://schemas.microsoft.com/office/word/2015/wordml/symex" xmlns:wpg="http://schemas.microsoft.com/office/word/2010/wordprocessingGroup" xmlns:wpi="http://schemas.microsoft.com/office/word/2010/wordprocessingInk" xmlns:wne="http://schemas.microsoft.com/office/word/2006/wordml" xmlns:wps="http://schemas.microsoft.com/office/word/2010/wordprocessingShape" mc:Ignorable="w14 w15 w16se w16cid w16 w16cex w16sdtdh wp14">
+  <w:endnote w:type="separator" w:id="-1">
+    <w:p>
+      <w:pPr>
+        <w:spacing w:after="0" w:line="240" w:lineRule="auto"/>
+      </w:pPr>
+      <w:r>
+        <w:separator/>
+      </w:r>
+    </w:p>
+  </w:endnote>
+  <w:endnote w:type="continuationSeparator" w:id="0">
+    <w:p>
+      <w:pPr>
+        <w:spacing w:after="0" w:line="240" w:lineRule="auto"/>
+      </w:pPr>
+      <w:r>
+        <w:continuationSeparator/>
+      </w:r>
+    </w:p>
+  </w:endnote>
+</w:endnotes>
+</file>
+
+<file path=word/footer1.xml><?xml version="1.0" encoding="utf-8"?>
+<w:ftr xmlns:wpc="http://schemas.microsoft.com/office/word/2010/wordprocessingCanvas" xmlns:cx="http://schemas.microsoft.com/office/drawing/2014/chartex" xmlns:cx1="http://schemas.microsoft.com/office/drawing/2015/9/8/chartex" xmlns:cx2="http://schemas.microsoft.com/office/drawing/2015/10/21/chartex" xmlns:cx3="http://schemas.microsoft.com/office/drawing/2016/5/9/chartex" xmlns:cx4="http://schemas.microsoft.com/office/drawing/2016/5/10/chartex" xmlns:cx5="http://schemas.microsoft.com/office/drawing/2016/5/11/chartex" xmlns:cx6="http://schemas.microsoft.com/office/drawing/2016/5/12/chartex" xmlns:cx7="http://schemas.microsoft.com/office/drawing/2016/5/13/chartex" xmlns:cx8="http://schemas.microsoft.com/office/drawing/2016/5/14/chartex" xmlns:mc="http://schemas.openxmlformats.org/markup-compatibility/2006" xmlns:aink="http://schemas.microsoft.com/office/drawing/2016/ink" xmlns:am3d="http://schemas.microsoft.com/office/drawing/2017/model3d" xmlns:o="urn:schemas-microsoft-com:office:office" xmlns:oel="http://schemas.microsoft.com/office/2019/extlst" xmlns:r="http://schemas.openxmlformats.org/officeDocument/2006/relationships" xmlns:m="http://schemas.openxmlformats.org/officeDocument/2006/math" xmlns:v="urn:schemas-microsoft-com:vml" xmlns:wp14="http://schemas.microsoft.com/office/word/2010/wordprocessingDrawing" xmlns:wp="http://schemas.openxmlformats.org/drawingml/2006/wordprocessingDrawing" xmlns:w10="urn:schemas-microsoft-com:office:word" xmlns:w="http://schemas.openxmlformats.org/wordprocessingml/2006/main" xmlns:w14="http://schemas.microsoft.com/office/word/2010/wordml" xmlns:w15="http://schemas.microsoft.com/office/word/2012/wordml" xmlns:w16cex="http://schemas.microsoft.com/office/word/2018/wordml/cex" xmlns:w16cid="http://schemas.microsoft.com/office/word/2016/wordml/cid" xmlns:w16="http://schemas.microsoft.com/office/word/2018/wordml" xmlns:w16sdtdh="http://schemas.microsoft.com/office/word/2020/wordml/sdtdatahash" xmlns:w16se="http://schemas.microsoft.com/office/word/2015/wordml/symex" xmlns:wpg="http://schemas.microsoft.com/office/word/2010/wordprocessingGroup" xmlns:wpi="http://schemas.microsoft.com/office/word/2010/wordprocessingInk" xmlns:wne="http://schemas.microsoft.com/office/word/2006/wordml" xmlns:wps="http://schemas.microsoft.com/office/word/2010/wordprocessingShape" mc:Ignorable="w14 w15 w16se w16cid w16 w16cex w16sdtdh wp14">
+  <w:p>
+    <w:pPr>
+      <w:pStyle w:val="Footer"/>
+    </w:pPr>
+    <w:r>
+      <w:t>Surat pernyataan ini tersimpan secara elektronik di dalam sistem Amdalnet</w:t>
+    </w:r>
+  </w:p>
+</w:ftr>
+</file>
+
+<file path=word/footnotes.xml><?xml version="1.0" encoding="utf-8"?>
+<w:footnotes xmlns:wpc="http://schemas.microsoft.com/office/word/2010/wordprocessingCanvas" xmlns:cx="http://schemas.microsoft.com/office/drawing/2014/chartex" xmlns:cx1="http://schemas.microsoft.com/office/drawing/2015/9/8/chartex" xmlns:cx2="http://schemas.microsoft.com/office/drawing/2015/10/21/chartex" xmlns:cx3="http://schemas.microsoft.com/office/drawing/2016/5/9/chartex" xmlns:cx4="http://schemas.microsoft.com/office/drawing/2016/5/10/chartex" xmlns:cx5="http://schemas.microsoft.com/office/drawing/2016/5/11/chartex" xmlns:cx6="http://schemas.microsoft.com/office/drawing/2016/5/12/chartex" xmlns:cx7="http://schemas.microsoft.com/office/drawing/2016/5/13/chartex" xmlns:cx8="http://schemas.microsoft.com/office/drawing/2016/5/14/chartex" xmlns:mc="http://schemas.openxmlformats.org/markup-compatibility/2006" xmlns:aink="http://schemas.microsoft.com/office/drawing/2016/ink" xmlns:am3d="http://schemas.microsoft.com/office/drawing/2017/model3d" xmlns:o="urn:schemas-microsoft-com:office:office" xmlns:oel="http://schemas.microsoft.com/office/2019/extlst" xmlns:r="http://schemas.openxmlformats.org/officeDocument/2006/relationships" xmlns:m="http://schemas.openxmlformats.org/officeDocument/2006/math" xmlns:v="urn:schemas-microsoft-com:vml" xmlns:wp14="http://schemas.microsoft.com/office/word/2010/wordprocessingDrawing" xmlns:wp="http://schemas.openxmlformats.org/drawingml/2006/wordprocessingDrawing" xmlns:w10="urn:schemas-microsoft-com:office:word" xmlns:w="http://schemas.openxmlformats.org/wordprocessingml/2006/main" xmlns:w14="http://schemas.microsoft.com/office/word/2010/wordml" xmlns:w15="http://schemas.microsoft.com/office/word/2012/wordml" xmlns:w16cex="http://schemas.microsoft.com/office/word/2018/wordml/cex" xmlns:w16cid="http://schemas.microsoft.com/office/word/2016/wordml/cid" xmlns:w16="http://schemas.microsoft.com/office/word/2018/wordml" xmlns:w16sdtdh="http://schemas.microsoft.com/office/word/2020/wordml/sdtdatahash" xmlns:w16se="http://schemas.microsoft.com/office/word/2015/wordml/symex" xmlns:wpg="http://schemas.microsoft.com/office/word/2010/wordprocessingGroup" xmlns:wpi="http://schemas.microsoft.com/office/word/2010/wordprocessingInk" xmlns:wne="http://schemas.microsoft.com/office/word/2006/wordml" xmlns:wps="http://schemas.microsoft.com/office/word/2010/wordprocessingShape" mc:Ignorable="w14 w15 w16se w16cid w16 w16cex w16sdtdh wp14">
+  <w:footnote w:type="separator" w:id="-1">
+    <w:p>
+      <w:pPr>
+        <w:spacing w:after="0" w:line="240" w:lineRule="auto"/>
+      </w:pPr>
+      <w:r>
+        <w:separator/>
+      </w:r>
+    </w:p>
+  </w:footnote>
+  <w:footnote w:type="continuationSeparator" w:id="0">
+    <w:p>
+      <w:pPr>
+        <w:spacing w:after="0" w:line="240" w:lineRule="auto"/>
+      </w:pPr>
+      <w:r>
+        <w:continuationSeparator/>
+      </w:r>
+    </w:p>
+  </w:footnote>
+</w:footnotes>
 </file>
 
 <file path=word/numbering.xml><?xml version="1.0" encoding="utf-8"?>
@@ -1360,10 +1694,10 @@
       </w:pPr>
     </w:lvl>
   </w:abstractNum>
-  <w:num w:numId="1" w16cid:durableId="1675257069">
+  <w:num w:numId="1" w16cid:durableId="760026766">
     <w:abstractNumId w:val="0"/>
   </w:num>
-  <w:num w:numId="2" w16cid:durableId="363291289">
+  <w:num w:numId="2" w16cid:durableId="112942648">
     <w:abstractNumId w:val="1"/>
   </w:num>
 </w:numbering>
@@ -1810,6 +2144,77 @@
       <w:contextualSpacing/>
     </w:pPr>
   </w:style>
+  <w:style w:type="paragraph" w:styleId="Header">
+    <w:name w:val="header"/>
+    <w:basedOn w:val="Normal"/>
+    <w:link w:val="HeaderChar"/>
+    <w:uiPriority w:val="99"/>
+    <w:unhideWhenUsed/>
+    <w:rsid w:val="00382F5E"/>
+    <w:pPr>
+      <w:tabs>
+        <w:tab w:val="center" w:pos="4513"/>
+        <w:tab w:val="right" w:pos="9026"/>
+      </w:tabs>
+      <w:spacing w:after="0" w:line="240" w:lineRule="auto"/>
+    </w:pPr>
+  </w:style>
+  <w:style w:type="character" w:customStyle="1" w:styleId="HeaderChar">
+    <w:name w:val="Header Char"/>
+    <w:basedOn w:val="DefaultParagraphFont"/>
+    <w:link w:val="Header"/>
+    <w:uiPriority w:val="99"/>
+    <w:rsid w:val="00382F5E"/>
+    <w:rPr>
+      <w:noProof/>
+      <w:lang w:val="id-ID"/>
+    </w:rPr>
+  </w:style>
+  <w:style w:type="paragraph" w:styleId="Footer">
+    <w:name w:val="footer"/>
+    <w:basedOn w:val="Normal"/>
+    <w:link w:val="FooterChar"/>
+    <w:uiPriority w:val="99"/>
+    <w:unhideWhenUsed/>
+    <w:rsid w:val="00382F5E"/>
+    <w:pPr>
+      <w:tabs>
+        <w:tab w:val="center" w:pos="4513"/>
+        <w:tab w:val="right" w:pos="9026"/>
+      </w:tabs>
+      <w:spacing w:after="0" w:line="240" w:lineRule="auto"/>
+    </w:pPr>
+  </w:style>
+  <w:style w:type="character" w:customStyle="1" w:styleId="FooterChar">
+    <w:name w:val="Footer Char"/>
+    <w:basedOn w:val="DefaultParagraphFont"/>
+    <w:link w:val="Footer"/>
+    <w:uiPriority w:val="99"/>
+    <w:rsid w:val="00382F5E"/>
+    <w:rPr>
+      <w:noProof/>
+      <w:lang w:val="id-ID"/>
+    </w:rPr>
+  </w:style>
+  <w:style w:type="table" w:styleId="TableGrid">
+    <w:name w:val="Table Grid"/>
+    <w:basedOn w:val="TableNormal"/>
+    <w:uiPriority w:val="39"/>
+    <w:rsid w:val="00382F5E"/>
+    <w:pPr>
+      <w:spacing w:after="0" w:line="240" w:lineRule="auto"/>
+    </w:pPr>
+    <w:tblPr>
+      <w:tblBorders>
+        <w:top w:val="single" w:sz="4" w:space="0" w:color="auto"/>
+        <w:left w:val="single" w:sz="4" w:space="0" w:color="auto"/>
+        <w:bottom w:val="single" w:sz="4" w:space="0" w:color="auto"/>
+        <w:right w:val="single" w:sz="4" w:space="0" w:color="auto"/>
+        <w:insideH w:val="single" w:sz="4" w:space="0" w:color="auto"/>
+        <w:insideV w:val="single" w:sz="4" w:space="0" w:color="auto"/>
+      </w:tblBorders>
+    </w:tblPr>
+  </w:style>
 </w:styles>
 </file>
 
@@ -2072,4 +2477,16 @@
     </a:ext>
   </a:extLst>
 </a:theme>
+</file>
+
+<file path=customXml/item1.xml><?xml version="1.0" encoding="utf-8"?>
+<b:Sources xmlns:b="http://schemas.openxmlformats.org/officeDocument/2006/bibliography" xmlns="http://schemas.openxmlformats.org/officeDocument/2006/bibliography" SelectedStyle="\APASixthEditionOfficeOnline.xsl" StyleName="APA" Version="6"/>
+</file>
+
+<file path=customXml/itemProps1.xml><?xml version="1.0" encoding="utf-8"?>
+<ds:datastoreItem xmlns:ds="http://schemas.openxmlformats.org/officeDocument/2006/customXml" ds:itemID="{D28DB521-0132-4D8D-9149-6CD5F4B73D4E}">
+  <ds:schemaRefs>
+    <ds:schemaRef ds:uri="http://schemas.openxmlformats.org/officeDocument/2006/bibliography"/>
+  </ds:schemaRefs>
+</ds:datastoreItem>
 </file>
</xml_diff>